<commit_message>
update assignment and practice file
</commit_message>
<xml_diff>
--- a/ASSIGNMENT/34 SCRIPTING QUETIONS.docx
+++ b/ASSIGNMENT/34 SCRIPTING QUETIONS.docx
@@ -649,6 +649,361 @@
           </wp:inline>
         </w:drawing>
       </w:r>
+    </w:p>
+    <w:p>
+      <w:pPr>
+        <w:rPr>
+          <w:rFonts w:ascii="Times New Roman" w:hAnsi="Times New Roman" w:cs="Times New Roman"/>
+          <w:sz w:val="24"/>
+          <w:szCs w:val="24"/>
+        </w:rPr>
+      </w:pPr>
+    </w:p>
+    <w:p>
+      <w:pPr>
+        <w:rPr>
+          <w:rFonts w:ascii="Times New Roman" w:hAnsi="Times New Roman" w:cs="Times New Roman"/>
+          <w:sz w:val="24"/>
+          <w:szCs w:val="24"/>
+        </w:rPr>
+      </w:pPr>
+      <w:r>
+        <w:rPr>
+          <w:rFonts w:ascii="Times New Roman" w:hAnsi="Times New Roman" w:cs="Times New Roman"/>
+          <w:sz w:val="24"/>
+          <w:szCs w:val="24"/>
+        </w:rPr>
+        <w:t>Q6</w:t>
+      </w:r>
+    </w:p>
+    <w:p>
+      <w:pPr>
+        <w:pStyle w:val="ListParagraph"/>
+        <w:rPr>
+          <w:rFonts w:ascii="Times New Roman" w:hAnsi="Times New Roman" w:cs="Times New Roman"/>
+          <w:b/>
+          <w:bCs/>
+          <w:sz w:val="24"/>
+          <w:szCs w:val="24"/>
+        </w:rPr>
+      </w:pPr>
+      <w:r>
+        <w:rPr>
+          <w:rFonts w:ascii="Times New Roman" w:hAnsi="Times New Roman" w:cs="Times New Roman"/>
+          <w:b/>
+          <w:bCs/>
+          <w:sz w:val="24"/>
+          <w:szCs w:val="24"/>
+        </w:rPr>
+        <w:t>Description- Script to print a given number in reverse order.</w:t>
+      </w:r>
+    </w:p>
+    <w:p>
+      <w:pPr>
+        <w:rPr>
+          <w:rFonts w:ascii="Times New Roman" w:hAnsi="Times New Roman" w:cs="Times New Roman"/>
+          <w:sz w:val="24"/>
+          <w:szCs w:val="24"/>
+        </w:rPr>
+      </w:pPr>
+      <w:r>
+        <w:rPr>
+          <w:rFonts w:ascii="Times New Roman" w:hAnsi="Times New Roman" w:cs="Times New Roman"/>
+          <w:sz w:val="24"/>
+          <w:szCs w:val="24"/>
+        </w:rPr>
+        <w:t xml:space="preserve">Input- </w:t>
+      </w:r>
+      <w:r>
+        <w:rPr>
+          <w:rFonts w:ascii="Times New Roman" w:hAnsi="Times New Roman" w:cs="Times New Roman"/>
+          <w:sz w:val="24"/>
+          <w:szCs w:val="24"/>
+        </w:rPr>
+        <w:tab/>
+        <w:t>bash 06_reverse.sh 639872</w:t>
+      </w:r>
+    </w:p>
+    <w:p>
+      <w:pPr>
+        <w:rPr>
+          <w:rFonts w:ascii="Times New Roman" w:hAnsi="Times New Roman" w:cs="Times New Roman"/>
+          <w:sz w:val="24"/>
+          <w:szCs w:val="24"/>
+        </w:rPr>
+      </w:pPr>
+      <w:r>
+        <w:rPr>
+          <w:rFonts w:ascii="Times New Roman" w:hAnsi="Times New Roman" w:cs="Times New Roman"/>
+          <w:sz w:val="24"/>
+          <w:szCs w:val="24"/>
+        </w:rPr>
+        <w:t>Output- The reversed number of entered number is 278936</w:t>
+      </w:r>
+    </w:p>
+    <w:p>
+      <w:pPr>
+        <w:jc w:val="center"/>
+        <w:rPr>
+          <w:rFonts w:ascii="Times New Roman" w:hAnsi="Times New Roman" w:cs="Times New Roman"/>
+          <w:sz w:val="24"/>
+          <w:szCs w:val="24"/>
+        </w:rPr>
+      </w:pPr>
+      <w:r>
+        <w:rPr>
+          <w:noProof/>
+        </w:rPr>
+        <w:drawing>
+          <wp:inline distT="0" distB="0" distL="0" distR="0" wp14:anchorId="78BE9556" wp14:editId="4136BFAE">
+            <wp:extent cx="3334215" cy="2847975"/>
+            <wp:effectExtent l="0" t="0" r="0" b="0"/>
+            <wp:docPr id="12" name="Picture 12" descr="Text&#10;&#10;Description automatically generated"/>
+            <wp:cNvGraphicFramePr>
+              <a:graphicFrameLocks xmlns:a="http://schemas.openxmlformats.org/drawingml/2006/main" noChangeAspect="1"/>
+            </wp:cNvGraphicFramePr>
+            <a:graphic xmlns:a="http://schemas.openxmlformats.org/drawingml/2006/main">
+              <a:graphicData uri="http://schemas.openxmlformats.org/drawingml/2006/picture">
+                <pic:pic xmlns:pic="http://schemas.openxmlformats.org/drawingml/2006/picture">
+                  <pic:nvPicPr>
+                    <pic:cNvPr id="12" name="Picture 12" descr="Text&#10;&#10;Description automatically generated"/>
+                    <pic:cNvPicPr/>
+                  </pic:nvPicPr>
+                  <pic:blipFill>
+                    <a:blip r:embed="rId15"/>
+                    <a:stretch>
+                      <a:fillRect/>
+                    </a:stretch>
+                  </pic:blipFill>
+                  <pic:spPr>
+                    <a:xfrm>
+                      <a:off x="0" y="0"/>
+                      <a:ext cx="3337736" cy="2850983"/>
+                    </a:xfrm>
+                    <a:prstGeom prst="rect">
+                      <a:avLst/>
+                    </a:prstGeom>
+                  </pic:spPr>
+                </pic:pic>
+              </a:graphicData>
+            </a:graphic>
+          </wp:inline>
+        </w:drawing>
+      </w:r>
+    </w:p>
+    <w:p>
+      <w:pPr>
+        <w:jc w:val="center"/>
+        <w:rPr>
+          <w:rFonts w:ascii="Times New Roman" w:hAnsi="Times New Roman" w:cs="Times New Roman"/>
+          <w:sz w:val="24"/>
+          <w:szCs w:val="24"/>
+        </w:rPr>
+      </w:pPr>
+      <w:r>
+        <w:rPr>
+          <w:noProof/>
+        </w:rPr>
+        <w:lastRenderedPageBreak/>
+        <w:drawing>
+          <wp:inline distT="0" distB="0" distL="0" distR="0" wp14:anchorId="77AD963E" wp14:editId="5969D098">
+            <wp:extent cx="5162550" cy="2562225"/>
+            <wp:effectExtent l="0" t="0" r="0" b="9525"/>
+            <wp:docPr id="10" name="Picture 10"/>
+            <wp:cNvGraphicFramePr>
+              <a:graphicFrameLocks xmlns:a="http://schemas.openxmlformats.org/drawingml/2006/main" noChangeAspect="1"/>
+            </wp:cNvGraphicFramePr>
+            <a:graphic xmlns:a="http://schemas.openxmlformats.org/drawingml/2006/main">
+              <a:graphicData uri="http://schemas.openxmlformats.org/drawingml/2006/picture">
+                <pic:pic xmlns:pic="http://schemas.openxmlformats.org/drawingml/2006/picture">
+                  <pic:nvPicPr>
+                    <pic:cNvPr id="1" name=""/>
+                    <pic:cNvPicPr/>
+                  </pic:nvPicPr>
+                  <pic:blipFill>
+                    <a:blip r:embed="rId16"/>
+                    <a:stretch>
+                      <a:fillRect/>
+                    </a:stretch>
+                  </pic:blipFill>
+                  <pic:spPr>
+                    <a:xfrm>
+                      <a:off x="0" y="0"/>
+                      <a:ext cx="5162550" cy="2562225"/>
+                    </a:xfrm>
+                    <a:prstGeom prst="rect">
+                      <a:avLst/>
+                    </a:prstGeom>
+                  </pic:spPr>
+                </pic:pic>
+              </a:graphicData>
+            </a:graphic>
+          </wp:inline>
+        </w:drawing>
+      </w:r>
+    </w:p>
+    <w:p>
+      <w:pPr>
+        <w:jc w:val="center"/>
+        <w:rPr>
+          <w:rFonts w:ascii="Times New Roman" w:hAnsi="Times New Roman" w:cs="Times New Roman"/>
+          <w:sz w:val="24"/>
+          <w:szCs w:val="24"/>
+        </w:rPr>
+      </w:pPr>
+    </w:p>
+    <w:p>
+      <w:pPr>
+        <w:rPr>
+          <w:rFonts w:ascii="Times New Roman" w:hAnsi="Times New Roman" w:cs="Times New Roman"/>
+          <w:sz w:val="24"/>
+          <w:szCs w:val="24"/>
+        </w:rPr>
+      </w:pPr>
+      <w:r>
+        <w:rPr>
+          <w:rFonts w:ascii="Times New Roman" w:hAnsi="Times New Roman" w:cs="Times New Roman"/>
+          <w:sz w:val="24"/>
+          <w:szCs w:val="24"/>
+        </w:rPr>
+        <w:t>Q7</w:t>
+      </w:r>
+    </w:p>
+    <w:p>
+      <w:pPr>
+        <w:rPr>
+          <w:rFonts w:ascii="Times New Roman" w:hAnsi="Times New Roman" w:cs="Times New Roman"/>
+          <w:sz w:val="24"/>
+          <w:szCs w:val="24"/>
+        </w:rPr>
+      </w:pPr>
+      <w:r>
+        <w:rPr>
+          <w:rFonts w:ascii="Times New Roman" w:hAnsi="Times New Roman" w:cs="Times New Roman"/>
+          <w:b/>
+          <w:bCs/>
+          <w:sz w:val="24"/>
+          <w:szCs w:val="24"/>
+        </w:rPr>
+        <w:t>Description- Script to delete empty lines from a file</w:t>
+      </w:r>
+    </w:p>
+    <w:p>
+      <w:pPr>
+        <w:rPr>
+          <w:rFonts w:ascii="Times New Roman" w:hAnsi="Times New Roman" w:cs="Times New Roman"/>
+          <w:sz w:val="24"/>
+          <w:szCs w:val="24"/>
+        </w:rPr>
+      </w:pPr>
+    </w:p>
+    <w:p>
+      <w:pPr>
+        <w:rPr>
+          <w:rFonts w:ascii="Times New Roman" w:hAnsi="Times New Roman" w:cs="Times New Roman"/>
+          <w:sz w:val="24"/>
+          <w:szCs w:val="24"/>
+        </w:rPr>
+      </w:pPr>
+      <w:r>
+        <w:rPr>
+          <w:noProof/>
+        </w:rPr>
+        <w:drawing>
+          <wp:inline distT="0" distB="0" distL="0" distR="0" wp14:anchorId="73653DCD" wp14:editId="0E00E4D3">
+            <wp:extent cx="4705350" cy="2781300"/>
+            <wp:effectExtent l="0" t="0" r="0" b="0"/>
+            <wp:docPr id="14" name="Picture 14" descr="Text&#10;&#10;Description automatically generated"/>
+            <wp:cNvGraphicFramePr>
+              <a:graphicFrameLocks xmlns:a="http://schemas.openxmlformats.org/drawingml/2006/main" noChangeAspect="1"/>
+            </wp:cNvGraphicFramePr>
+            <a:graphic xmlns:a="http://schemas.openxmlformats.org/drawingml/2006/main">
+              <a:graphicData uri="http://schemas.openxmlformats.org/drawingml/2006/picture">
+                <pic:pic xmlns:pic="http://schemas.openxmlformats.org/drawingml/2006/picture">
+                  <pic:nvPicPr>
+                    <pic:cNvPr id="14" name="Picture 14" descr="Text&#10;&#10;Description automatically generated"/>
+                    <pic:cNvPicPr/>
+                  </pic:nvPicPr>
+                  <pic:blipFill>
+                    <a:blip r:embed="rId17"/>
+                    <a:stretch>
+                      <a:fillRect/>
+                    </a:stretch>
+                  </pic:blipFill>
+                  <pic:spPr>
+                    <a:xfrm>
+                      <a:off x="0" y="0"/>
+                      <a:ext cx="4705350" cy="2781300"/>
+                    </a:xfrm>
+                    <a:prstGeom prst="rect">
+                      <a:avLst/>
+                    </a:prstGeom>
+                  </pic:spPr>
+                </pic:pic>
+              </a:graphicData>
+            </a:graphic>
+          </wp:inline>
+        </w:drawing>
+      </w:r>
+    </w:p>
+    <w:p>
+      <w:pPr>
+        <w:rPr>
+          <w:rFonts w:ascii="Times New Roman" w:hAnsi="Times New Roman" w:cs="Times New Roman"/>
+          <w:sz w:val="24"/>
+          <w:szCs w:val="24"/>
+        </w:rPr>
+      </w:pPr>
+      <w:r>
+        <w:rPr>
+          <w:noProof/>
+        </w:rPr>
+        <w:lastRenderedPageBreak/>
+        <w:drawing>
+          <wp:inline distT="0" distB="0" distL="0" distR="0" wp14:anchorId="6C0E9779" wp14:editId="06D5F3F2">
+            <wp:extent cx="5153025" cy="2667000"/>
+            <wp:effectExtent l="0" t="0" r="9525" b="0"/>
+            <wp:docPr id="13" name="Picture 13"/>
+            <wp:cNvGraphicFramePr>
+              <a:graphicFrameLocks xmlns:a="http://schemas.openxmlformats.org/drawingml/2006/main" noChangeAspect="1"/>
+            </wp:cNvGraphicFramePr>
+            <a:graphic xmlns:a="http://schemas.openxmlformats.org/drawingml/2006/main">
+              <a:graphicData uri="http://schemas.openxmlformats.org/drawingml/2006/picture">
+                <pic:pic xmlns:pic="http://schemas.openxmlformats.org/drawingml/2006/picture">
+                  <pic:nvPicPr>
+                    <pic:cNvPr id="1" name=""/>
+                    <pic:cNvPicPr/>
+                  </pic:nvPicPr>
+                  <pic:blipFill>
+                    <a:blip r:embed="rId18"/>
+                    <a:stretch>
+                      <a:fillRect/>
+                    </a:stretch>
+                  </pic:blipFill>
+                  <pic:spPr>
+                    <a:xfrm>
+                      <a:off x="0" y="0"/>
+                      <a:ext cx="5153025" cy="2667000"/>
+                    </a:xfrm>
+                    <a:prstGeom prst="rect">
+                      <a:avLst/>
+                    </a:prstGeom>
+                  </pic:spPr>
+                </pic:pic>
+              </a:graphicData>
+            </a:graphic>
+          </wp:inline>
+        </w:drawing>
+      </w:r>
+    </w:p>
+    <w:p>
+      <w:pPr>
+        <w:rPr>
+          <w:rFonts w:ascii="Times New Roman" w:hAnsi="Times New Roman" w:cs="Times New Roman"/>
+          <w:sz w:val="24"/>
+          <w:szCs w:val="24"/>
+        </w:rPr>
+      </w:pPr>
     </w:p>
     <w:p>
       <w:pPr>
@@ -912,6 +1267,7 @@
     <w:lsdException w:name="HTML Sample" w:semiHidden="1" w:unhideWhenUsed="1"/>
     <w:lsdException w:name="HTML Typewriter" w:semiHidden="1" w:unhideWhenUsed="1"/>
     <w:lsdException w:name="HTML Variable" w:semiHidden="1" w:unhideWhenUsed="1"/>
+    <w:lsdException w:name="Normal Table" w:semiHidden="1" w:unhideWhenUsed="1"/>
     <w:lsdException w:name="annotation subject" w:semiHidden="1" w:unhideWhenUsed="1"/>
     <w:lsdException w:name="No List" w:semiHidden="1" w:unhideWhenUsed="1"/>
     <w:lsdException w:name="Outline List 1" w:semiHidden="1" w:unhideWhenUsed="1"/>
@@ -958,8 +1314,10 @@
     <w:lsdException w:name="Table Subtle 2" w:semiHidden="1" w:unhideWhenUsed="1"/>
     <w:lsdException w:name="Table Web 1" w:semiHidden="1" w:unhideWhenUsed="1"/>
     <w:lsdException w:name="Table Web 2" w:semiHidden="1" w:unhideWhenUsed="1"/>
+    <w:lsdException w:name="Table Web 3" w:semiHidden="1" w:unhideWhenUsed="1"/>
     <w:lsdException w:name="Balloon Text" w:semiHidden="1" w:unhideWhenUsed="1"/>
     <w:lsdException w:name="Table Grid" w:uiPriority="39"/>
+    <w:lsdException w:name="Table Theme" w:semiHidden="1" w:unhideWhenUsed="1"/>
     <w:lsdException w:name="Placeholder Text" w:semiHidden="1"/>
     <w:lsdException w:name="No Spacing" w:uiPriority="1" w:qFormat="1"/>
     <w:lsdException w:name="Light Shading" w:uiPriority="60"/>

</xml_diff>